<commit_message>
change the doc of the profile of tasks to the style of restful
</commit_message>
<xml_diff>
--- a/doc/应用画像模块获取数据接口文档.docx
+++ b/doc/应用画像模块获取数据接口文档.docx
@@ -49,9 +49,6 @@
           <w:ilvl w:val="0"/>
           <w:numId w:val="1"/>
         </w:numPr>
-        <w:rPr>
-          <w:rFonts w:hint="eastAsia"/>
-        </w:rPr>
       </w:pPr>
       <w:r>
         <w:t>接口</w:t>
@@ -149,11 +146,6 @@
       </w:r>
     </w:p>
     <w:p>
-      <w:pPr>
-        <w:rPr>
-          <w:rFonts w:hint="eastAsia"/>
-        </w:rPr>
-      </w:pPr>
       <w:r>
         <w:rPr>
           <w:rFonts w:hint="eastAsia"/>
@@ -224,13 +216,7 @@
         <w:rPr>
           <w:sz w:val="24"/>
         </w:rPr>
-        <w:instrText>http://hostname:port/</w:instrText>
-      </w:r>
-      <w:r>
-        <w:rPr>
-          <w:sz w:val="24"/>
-        </w:rPr>
-        <w:instrText>inside</w:instrText>
+        <w:instrText>http://hostname:port/inside</w:instrText>
       </w:r>
       <w:r>
         <w:rPr>
@@ -275,29 +261,22 @@
           <w:rStyle w:val="a7"/>
           <w:sz w:val="24"/>
         </w:rPr>
-        <w:t>http://hostname:port/</w:t>
+        <w:t>http://hostname:port/inside</w:t>
       </w:r>
       <w:r>
         <w:rPr>
           <w:rStyle w:val="a7"/>
-          <w:sz w:val="24"/>
-        </w:rPr>
-        <w:t>inside</w:t>
+          <w:rFonts w:hint="eastAsia"/>
+          <w:sz w:val="24"/>
+        </w:rPr>
+        <w:t>/</w:t>
       </w:r>
       <w:r>
         <w:rPr>
           <w:rStyle w:val="a7"/>
-          <w:rFonts w:hint="eastAsia"/>
-          <w:sz w:val="24"/>
-        </w:rPr>
-        <w:t>/</w:t>
-      </w:r>
-      <w:r>
-        <w:rPr>
-          <w:rStyle w:val="a7"/>
-          <w:sz w:val="24"/>
-        </w:rPr>
-        <w:t>service/getP</w:t>
+          <w:sz w:val="24"/>
+        </w:rPr>
+        <w:t>service/P</w:t>
       </w:r>
       <w:r>
         <w:rPr>
@@ -346,7 +325,19 @@
         <w:rPr>
           <w:sz w:val="24"/>
         </w:rPr>
-        <w:t>HTTP请求方式：POST</w:t>
+        <w:t>HTTP请求方式：</w:t>
+      </w:r>
+      <w:r>
+        <w:rPr>
+          <w:sz w:val="24"/>
+        </w:rPr>
+        <w:t>G</w:t>
+      </w:r>
+      <w:r>
+        <w:rPr>
+          <w:sz w:val="24"/>
+        </w:rPr>
+        <w:t>et</w:t>
       </w:r>
     </w:p>
     <w:p>
@@ -749,7 +740,6 @@
       <w:pPr>
         <w:jc w:val="left"/>
         <w:rPr>
-          <w:rFonts w:hint="eastAsia"/>
           <w:sz w:val="24"/>
         </w:rPr>
       </w:pPr>
@@ -1150,7 +1140,6 @@
     <w:p>
       <w:pPr>
         <w:rPr>
-          <w:rFonts w:hint="eastAsia"/>
           <w:sz w:val="24"/>
         </w:rPr>
       </w:pPr>
@@ -1238,13 +1227,7 @@
         <w:instrText xml:space="preserve"> HYPERLINK "</w:instrText>
       </w:r>
       <w:r>
-        <w:instrText>http://hostname:port/</w:instrText>
-      </w:r>
-      <w:r>
-        <w:instrText>i</w:instrText>
-      </w:r>
-      <w:r>
-        <w:instrText>nside</w:instrText>
+        <w:instrText>http://hostname:port/inside</w:instrText>
       </w:r>
       <w:r>
         <w:rPr>
@@ -1265,32 +1248,20 @@
         <w:rPr>
           <w:rStyle w:val="a7"/>
         </w:rPr>
-        <w:t>http://hostname:port/</w:t>
+        <w:t>http://hostname:port/inside</w:t>
       </w:r>
       <w:r>
         <w:rPr>
           <w:rStyle w:val="a7"/>
-        </w:rPr>
-        <w:t>i</w:t>
+          <w:rFonts w:hint="eastAsia"/>
+        </w:rPr>
+        <w:t>/</w:t>
       </w:r>
       <w:r>
         <w:rPr>
           <w:rStyle w:val="a7"/>
         </w:rPr>
-        <w:t>nside</w:t>
-      </w:r>
-      <w:r>
-        <w:rPr>
-          <w:rStyle w:val="a7"/>
-          <w:rFonts w:hint="eastAsia"/>
-        </w:rPr>
-        <w:t>/</w:t>
-      </w:r>
-      <w:r>
-        <w:rPr>
-          <w:rStyle w:val="a7"/>
-        </w:rPr>
-        <w:t>service/getpodRequest</w:t>
+        <w:t>service/podRequest</w:t>
       </w:r>
       <w:r>
         <w:fldChar w:fldCharType="end"/>
@@ -1319,7 +1290,26 @@
         <w:rPr>
           <w:sz w:val="24"/>
         </w:rPr>
-        <w:t>HTTP请求方式：POST</w:t>
+        <w:t>HTTP请求方式：</w:t>
+      </w:r>
+      <w:r>
+        <w:rPr>
+          <w:sz w:val="24"/>
+        </w:rPr>
+        <w:t>G</w:t>
+      </w:r>
+      <w:r>
+        <w:rPr>
+          <w:rFonts w:hint="eastAsia"/>
+          <w:sz w:val="24"/>
+        </w:rPr>
+        <w:t>e</w:t>
+      </w:r>
+      <w:r>
+        <w:rPr>
+          <w:sz w:val="24"/>
+        </w:rPr>
+        <w:t>t</w:t>
       </w:r>
     </w:p>
     <w:p>
@@ -1722,7 +1712,6 @@
       <w:pPr>
         <w:jc w:val="left"/>
         <w:rPr>
-          <w:rFonts w:hint="eastAsia"/>
           <w:sz w:val="24"/>
         </w:rPr>
       </w:pPr>
@@ -1939,7 +1928,6 @@
             <w:pPr>
               <w:jc w:val="center"/>
               <w:rPr>
-                <w:rFonts w:hint="eastAsia"/>
                 <w:sz w:val="24"/>
               </w:rPr>
             </w:pPr>
@@ -1996,7 +1984,6 @@
             <w:pPr>
               <w:jc w:val="center"/>
               <w:rPr>
-                <w:rFonts w:hint="eastAsia"/>
                 <w:sz w:val="24"/>
               </w:rPr>
             </w:pPr>
@@ -2097,7 +2084,6 @@
             <w:pPr>
               <w:jc w:val="left"/>
               <w:rPr>
-                <w:rFonts w:hint="eastAsia"/>
                 <w:sz w:val="24"/>
               </w:rPr>
             </w:pPr>
@@ -2196,7 +2182,6 @@
     <w:p>
       <w:pPr>
         <w:rPr>
-          <w:rFonts w:hint="eastAsia"/>
           <w:sz w:val="24"/>
         </w:rPr>
       </w:pPr>
@@ -3882,7 +3867,6 @@
     <w:p>
       <w:pPr>
         <w:rPr>
-          <w:rFonts w:hint="eastAsia"/>
           <w:sz w:val="24"/>
         </w:rPr>
       </w:pPr>
@@ -3970,7 +3954,7 @@
         <w:rPr>
           <w:sz w:val="24"/>
         </w:rPr>
-        <w:t>service/get</w:t>
+        <w:t>service/</w:t>
       </w:r>
       <w:r>
         <w:rPr>
@@ -4011,7 +3995,13 @@
         <w:rPr>
           <w:sz w:val="24"/>
         </w:rPr>
-        <w:t>HTTP请求方式：POST</w:t>
+        <w:t>HTTP请求方式：</w:t>
+      </w:r>
+      <w:r>
+        <w:rPr>
+          <w:sz w:val="24"/>
+        </w:rPr>
+        <w:t>Get</w:t>
       </w:r>
     </w:p>
     <w:p>
@@ -4639,7 +4629,6 @@
             <w:pPr>
               <w:jc w:val="center"/>
               <w:rPr>
-                <w:rFonts w:hint="eastAsia"/>
                 <w:sz w:val="24"/>
               </w:rPr>
             </w:pPr>
@@ -4690,7 +4679,6 @@
             <w:pPr>
               <w:jc w:val="center"/>
               <w:rPr>
-                <w:rFonts w:hint="eastAsia"/>
                 <w:sz w:val="24"/>
               </w:rPr>
             </w:pPr>
@@ -4956,7 +4944,7 @@
         <w:rPr>
           <w:sz w:val="24"/>
         </w:rPr>
-        <w:t>getS</w:t>
+        <w:t>S</w:t>
       </w:r>
       <w:r>
         <w:rPr>
@@ -4998,7 +4986,13 @@
         <w:rPr>
           <w:sz w:val="24"/>
         </w:rPr>
-        <w:t>HTTP请求方式：POST</w:t>
+        <w:t>HTTP请求方式：</w:t>
+      </w:r>
+      <w:r>
+        <w:rPr>
+          <w:sz w:val="24"/>
+        </w:rPr>
+        <w:t>Get</w:t>
       </w:r>
     </w:p>
     <w:p>
@@ -5784,7 +5778,6 @@
       <w:pPr>
         <w:jc w:val="left"/>
         <w:rPr>
-          <w:rFonts w:hint="eastAsia"/>
           <w:sz w:val="24"/>
         </w:rPr>
       </w:pPr>
@@ -5892,12 +5885,6 @@
         <w:t>service /</w:t>
       </w:r>
       <w:proofErr w:type="spellStart"/>
-      <w:r>
-        <w:rPr>
-          <w:sz w:val="24"/>
-        </w:rPr>
-        <w:t>get</w:t>
-      </w:r>
       <w:r>
         <w:rPr>
           <w:sz w:val="24"/>
@@ -5944,7 +5931,13 @@
         <w:rPr>
           <w:sz w:val="24"/>
         </w:rPr>
-        <w:t>HTTP请求方式：POST</w:t>
+        <w:t>HTTP请求方式：</w:t>
+      </w:r>
+      <w:r>
+        <w:rPr>
+          <w:sz w:val="24"/>
+        </w:rPr>
+        <w:t>Get</w:t>
       </w:r>
     </w:p>
     <w:p>
@@ -6633,7 +6626,6 @@
       <w:pPr>
         <w:jc w:val="left"/>
         <w:rPr>
-          <w:rFonts w:hint="eastAsia"/>
           <w:sz w:val="24"/>
         </w:rPr>
       </w:pPr>
@@ -6702,7 +6694,6 @@
             <w:pPr>
               <w:jc w:val="left"/>
               <w:rPr>
-                <w:rFonts w:hint="eastAsia"/>
                 <w:sz w:val="24"/>
               </w:rPr>
             </w:pPr>
@@ -6770,7 +6761,6 @@
             <w:pPr>
               <w:jc w:val="left"/>
               <w:rPr>
-                <w:rFonts w:hint="eastAsia"/>
                 <w:sz w:val="24"/>
               </w:rPr>
             </w:pPr>
@@ -6899,13 +6889,7 @@
               <w:rPr>
                 <w:sz w:val="24"/>
               </w:rPr>
-              <w:t>2</w:t>
-            </w:r>
-            <w:r>
-              <w:rPr>
-                <w:sz w:val="24"/>
-              </w:rPr>
-              <w:t>000</w:t>
+              <w:t>2000</w:t>
             </w:r>
             <w:r>
               <w:rPr>
@@ -6925,7 +6909,6 @@
               <w:ind w:firstLineChars="300" w:firstLine="720"/>
               <w:jc w:val="left"/>
               <w:rPr>
-                <w:rFonts w:hint="eastAsia"/>
                 <w:sz w:val="24"/>
               </w:rPr>
             </w:pPr>
@@ -7021,7 +7004,6 @@
       <w:pPr>
         <w:jc w:val="left"/>
         <w:rPr>
-          <w:rFonts w:hint="eastAsia"/>
           <w:sz w:val="24"/>
         </w:rPr>
       </w:pPr>
@@ -7092,14 +7074,7 @@
           <w:rFonts w:hint="eastAsia"/>
           <w:sz w:val="24"/>
         </w:rPr>
-        <w:t>删除</w:t>
-      </w:r>
-      <w:r>
-        <w:rPr>
-          <w:rFonts w:hint="eastAsia"/>
-          <w:sz w:val="24"/>
-        </w:rPr>
-        <w:t>指定服务的所有映射记录</w:t>
+        <w:t>删除指定服务的所有映射记录</w:t>
       </w:r>
       <w:r>
         <w:rPr>
@@ -7136,13 +7111,6 @@
         <w:t>service /</w:t>
       </w:r>
       <w:proofErr w:type="spellStart"/>
-      <w:r>
-        <w:rPr>
-          <w:rFonts w:hint="eastAsia"/>
-          <w:sz w:val="24"/>
-        </w:rPr>
-        <w:t>delete</w:t>
-      </w:r>
       <w:r>
         <w:rPr>
           <w:sz w:val="24"/>
@@ -7189,7 +7157,13 @@
         <w:rPr>
           <w:sz w:val="24"/>
         </w:rPr>
-        <w:t>HTTP请求方式：POST</w:t>
+        <w:t>HTTP请求方式：</w:t>
+      </w:r>
+      <w:r>
+        <w:rPr>
+          <w:sz w:val="24"/>
+        </w:rPr>
+        <w:t>Delete</w:t>
       </w:r>
     </w:p>
     <w:p>
@@ -7783,7 +7757,6 @@
       <w:pPr>
         <w:jc w:val="left"/>
         <w:rPr>
-          <w:rFonts w:hint="eastAsia"/>
           <w:sz w:val="24"/>
         </w:rPr>
       </w:pPr>
@@ -7805,14 +7778,7 @@
           <w:rFonts w:hint="eastAsia"/>
           <w:sz w:val="24"/>
         </w:rPr>
-        <w:t>添加</w:t>
-      </w:r>
-      <w:r>
-        <w:rPr>
-          <w:rFonts w:hint="eastAsia"/>
-          <w:sz w:val="24"/>
-        </w:rPr>
-        <w:t>指定服务的所有负载实例数映射记录</w:t>
+        <w:t>添加指定服务的所有负载实例数映射记录</w:t>
       </w:r>
     </w:p>
     <w:p>
@@ -7847,14 +7813,7 @@
           <w:rFonts w:hint="eastAsia"/>
           <w:sz w:val="24"/>
         </w:rPr>
-        <w:t>添加</w:t>
-      </w:r>
-      <w:r>
-        <w:rPr>
-          <w:rFonts w:hint="eastAsia"/>
-          <w:sz w:val="24"/>
-        </w:rPr>
-        <w:t>指定服务的所有映射记录</w:t>
+        <w:t>添加指定服务的所有映射记录</w:t>
       </w:r>
       <w:r>
         <w:rPr>
@@ -7870,14 +7829,12 @@
           <w:sz w:val="24"/>
         </w:rPr>
       </w:pPr>
-      <w:proofErr w:type="gramStart"/>
       <w:r>
         <w:rPr>
           <w:sz w:val="24"/>
         </w:rPr>
         <w:t>URL:http://hostname:port/inside/</w:t>
       </w:r>
-      <w:proofErr w:type="gramEnd"/>
       <w:r>
         <w:rPr>
           <w:sz w:val="24"/>
@@ -7890,14 +7847,9 @@
         </w:rPr>
         <w:t>service /</w:t>
       </w:r>
+      <w:bookmarkStart w:id="11" w:name="_GoBack"/>
+      <w:bookmarkEnd w:id="11"/>
       <w:proofErr w:type="spellStart"/>
-      <w:r>
-        <w:rPr>
-          <w:rFonts w:hint="eastAsia"/>
-          <w:sz w:val="24"/>
-        </w:rPr>
-        <w:t>add</w:t>
-      </w:r>
       <w:r>
         <w:rPr>
           <w:sz w:val="24"/>
@@ -8414,7 +8366,6 @@
           <w:p>
             <w:pPr>
               <w:rPr>
-                <w:rFonts w:hint="eastAsia"/>
                 <w:sz w:val="24"/>
               </w:rPr>
             </w:pPr>
@@ -8529,7 +8480,6 @@
           <w:p>
             <w:pPr>
               <w:rPr>
-                <w:rFonts w:hint="eastAsia"/>
                 <w:sz w:val="24"/>
               </w:rPr>
             </w:pPr>
@@ -8729,8 +8679,6 @@
               </w:rPr>
               <w:t>插入</w:t>
             </w:r>
-            <w:bookmarkStart w:id="11" w:name="_GoBack"/>
-            <w:bookmarkEnd w:id="11"/>
             <w:r>
               <w:rPr>
                 <w:sz w:val="24"/>
@@ -8748,13 +8696,7 @@
         </w:tc>
       </w:tr>
     </w:tbl>
-    <w:p>
-      <w:pPr>
-        <w:rPr>
-          <w:rFonts w:hint="eastAsia"/>
-        </w:rPr>
-      </w:pPr>
-    </w:p>
+    <w:p/>
     <w:sectPr>
       <w:pgSz w:w="11906" w:h="16838"/>
       <w:pgMar w:top="1440" w:right="1800" w:bottom="1440" w:left="1800" w:header="851" w:footer="992" w:gutter="0"/>
@@ -9482,7 +9424,6 @@
   <w:style w:type="character" w:default="1" w:styleId="a0">
     <w:name w:val="Default Paragraph Font"/>
     <w:uiPriority w:val="1"/>
-    <w:semiHidden/>
     <w:unhideWhenUsed/>
   </w:style>
   <w:style w:type="table" w:default="1" w:styleId="a1">

</xml_diff>